<commit_message>
Timery cas a vaha nepribudanie / neodbudanie, bugfixing
</commit_message>
<xml_diff>
--- a/Manual/Manual Program Alya Vaha.docx
+++ b/Manual/Manual Program Alya Vaha.docx
@@ -83,7 +83,7 @@
           <w:lang w:val="sk-SK" w:eastAsia="zxx" w:bidi="zxx"/>
         </w:rPr>
         <w:drawing>
-          <wp:anchor behindDoc="0" distT="0" distB="0" distL="0" distR="0" simplePos="0" locked="0" layoutInCell="0" allowOverlap="1" relativeHeight="13">
+          <wp:anchor behindDoc="0" distT="0" distB="0" distL="0" distR="0" simplePos="0" locked="0" layoutInCell="0" allowOverlap="1" relativeHeight="20">
             <wp:simplePos x="0" y="0"/>
             <wp:positionH relativeFrom="column">
               <wp:align>center</wp:align>
@@ -381,14 +381,16 @@
     <w:p>
       <w:pPr>
         <w:pStyle w:val="Normal1"/>
-        <w:rPr>
-          <w:lang w:val="sk-SK" w:eastAsia="zxx" w:bidi="zxx"/>
-        </w:rPr>
-      </w:pPr>
-      <w:r>
-        <w:rPr>
-          <w:lang w:val="sk-SK" w:eastAsia="zxx" w:bidi="zxx"/>
-        </w:rPr>
+        <w:jc w:val="center"/>
+        <w:rPr>
+          <w:lang w:val="sk-SK" w:eastAsia="zxx" w:bidi="zxx"/>
+        </w:rPr>
+      </w:pPr>
+      <w:r>
+        <w:rPr>
+          <w:lang w:val="sk-SK" w:eastAsia="zxx" w:bidi="zxx"/>
+        </w:rPr>
+        <w:t>Verzia 1.4</w:t>
       </w:r>
     </w:p>
     <w:p>
@@ -533,19 +535,7 @@
         <w:rPr>
           <w:lang w:val="sk-SK" w:eastAsia="zxx" w:bidi="zxx"/>
         </w:rPr>
-        <w:t>Program je dodávaný predinštalovaný na PC s operačným systémom Windows. Spúšťa sa kliknutím na danú ikonu na ploche (AlyaV</w:t>
-      </w:r>
-      <w:r>
-        <w:rPr>
-          <w:lang w:val="sk-SK" w:eastAsia="zxx" w:bidi="zxx"/>
-        </w:rPr>
-        <w:t>a</w:t>
-      </w:r>
-      <w:r>
-        <w:rPr>
-          <w:lang w:val="sk-SK" w:eastAsia="zxx" w:bidi="zxx"/>
-        </w:rPr>
-        <w:t>ha). Slúži na komunikáciu s váhou Alya – na vyčítavanie aktuálnych hodnôt, stavov váhy a nastavovanie parametrov. Komunikácia s váhou prebieha cez Ethernet pripojenie.</w:t>
+        <w:t>Program je dodávaný predinštalovaný na PC s operačným systémom Windows. Spúšťa sa kliknutím na danú ikonu na ploche (AlyaVaha). Slúži na komunikáciu s váhou Alya – na vyčítavanie aktuálnych hodnôt, stavov váhy a nastavovanie parametrov. Komunikácia s váhou prebieha cez Ethernet pripojenie.</w:t>
       </w:r>
     </w:p>
     <w:p>
@@ -599,7 +589,7 @@
       </w:pPr>
       <w:r>
         <w:drawing>
-          <wp:anchor behindDoc="0" distT="0" distB="0" distL="0" distR="0" simplePos="0" locked="0" layoutInCell="0" allowOverlap="1" relativeHeight="3">
+          <wp:anchor behindDoc="0" distT="0" distB="0" distL="0" distR="0" simplePos="0" locked="0" layoutInCell="0" allowOverlap="1" relativeHeight="12">
             <wp:simplePos x="0" y="0"/>
             <wp:positionH relativeFrom="column">
               <wp:align>center</wp:align>
@@ -816,7 +806,7 @@
           <w:lang w:val="sk-SK" w:eastAsia="zxx" w:bidi="zxx"/>
         </w:rPr>
         <w:drawing>
-          <wp:anchor behindDoc="0" distT="0" distB="0" distL="0" distR="0" simplePos="0" locked="0" layoutInCell="0" allowOverlap="1" relativeHeight="2">
+          <wp:anchor behindDoc="0" distT="0" distB="0" distL="0" distR="0" simplePos="0" locked="0" layoutInCell="0" allowOverlap="1" relativeHeight="11">
             <wp:simplePos x="0" y="0"/>
             <wp:positionH relativeFrom="column">
               <wp:align>center</wp:align>
@@ -903,19 +893,8 @@
         <w:rPr>
           <w:lang w:val="sk-SK" w:eastAsia="zxx" w:bidi="zxx"/>
         </w:rPr>
-        <w:t xml:space="preserve">Na domovskej obrazovke sú zobrazené aktuálne vyčítavané navažovacie hodnoty a stavy. </w:t>
-      </w:r>
-      <w:r>
-        <w:rPr>
-          <w:lang w:val="sk-SK" w:eastAsia="zxx" w:bidi="zxx"/>
-        </w:rPr>
-        <w:t>Admin vidí naviac aj stav digitálnych vstupov / výstupov a všetky parametre z váhy.</w:t>
+        <w:t>Na domovskej obrazovke sú zobrazené aktuálne vyčítavané navažovacie hodnoty a stavy. Admin vidí naviac aj stav digitálnych vstupov / výstupov a všetky parametre z váhy.</w:t>
         <w:br/>
-      </w:r>
-      <w:r>
-        <w:rPr>
-          <w:lang w:val="sk-SK" w:eastAsia="zxx" w:bidi="zxx"/>
-        </w:rPr>
         <w:t>Stav váhy je vizualizovaný, konkrétne:</w:t>
       </w:r>
     </w:p>
@@ -956,13 +935,23 @@
           <w:bCs/>
           <w:lang w:val="sk-SK" w:eastAsia="zxx" w:bidi="zxx"/>
         </w:rPr>
-        <w:t>Siréna</w:t>
-      </w:r>
-      <w:r>
-        <w:rPr>
-          <w:lang w:val="sk-SK" w:eastAsia="zxx" w:bidi="zxx"/>
-        </w:rPr>
-        <w:t xml:space="preserve"> (zvonček naľavo od váhy) – zapnutá svieti na červeno a pulzuje, pri prerušovanom zapínaní bliká</w:t>
+        <w:t xml:space="preserve">Stav </w:t>
+      </w:r>
+      <w:r>
+        <w:rPr>
+          <w:b/>
+          <w:bCs/>
+          <w:lang w:val="sk-SK" w:eastAsia="zxx" w:bidi="zxx"/>
+        </w:rPr>
+        <w:t xml:space="preserve">obsahu nádoby – </w:t>
+      </w:r>
+      <w:r>
+        <w:rPr>
+          <w:b w:val="false"/>
+          <w:bCs w:val="false"/>
+          <w:lang w:val="sk-SK" w:eastAsia="zxx" w:bidi="zxx"/>
+        </w:rPr>
+        <w:t>farebná výplň, maximum je ohraničené červenou čiarou</w:t>
       </w:r>
     </w:p>
     <w:p>
@@ -982,97 +971,13 @@
           <w:bCs/>
           <w:lang w:val="sk-SK" w:eastAsia="zxx" w:bidi="zxx"/>
         </w:rPr>
-        <w:t>Vibrátor</w:t>
-      </w:r>
-      <w:r>
-        <w:rPr>
-          <w:lang w:val="sk-SK" w:eastAsia="zxx" w:bidi="zxx"/>
-        </w:rPr>
-        <w:t xml:space="preserve"> (napravo od váhy) – ak je použitý, zapnutý svieti na zeleno a vibruje.</w:t>
-      </w:r>
-    </w:p>
-    <w:p>
-      <w:pPr>
-        <w:pStyle w:val="Normal1"/>
-        <w:rPr>
-          <w:lang w:val="sk-SK"/>
-        </w:rPr>
-      </w:pPr>
-      <w:r>
-        <w:rPr>
-          <w:lang w:val="sk-SK" w:eastAsia="zxx" w:bidi="zxx"/>
-        </w:rPr>
-        <w:t>Ak to váha v daný moment povoluje a neprebieha navažovanie, kliknutím na hornú / dolnú klapku vo vizualizácii ich je možné ručne otvárať / zatvárať.</w:t>
-      </w:r>
-    </w:p>
-    <w:p>
-      <w:pPr>
-        <w:pStyle w:val="Normal1"/>
-        <w:rPr>
-          <w:lang w:val="sk-SK"/>
-        </w:rPr>
-      </w:pPr>
-      <w:r>
-        <w:rPr>
-          <w:lang w:val="sk-SK" w:eastAsia="zxx" w:bidi="zxx"/>
-        </w:rPr>
-        <w:t>Vypnutie / zapnutie sirény funguje kliknutím na symbol zvončeka. Pri vibrátore je podobný princíp (ak je použitý).</w:t>
-      </w:r>
-    </w:p>
-    <w:p>
-      <w:pPr>
-        <w:pStyle w:val="Normal1"/>
-        <w:rPr>
-          <w:lang w:val="sk-SK"/>
-        </w:rPr>
-      </w:pPr>
-      <w:r>
-        <w:rPr>
-          <w:lang w:val="sk-SK" w:eastAsia="zxx" w:bidi="zxx"/>
-        </w:rPr>
-        <w:t>Hmotnosť váhy je možné si znulovať tlačidlom „</w:t>
-      </w:r>
-      <w:r>
-        <w:rPr>
-          <w:b/>
-          <w:bCs/>
-          <w:lang w:val="sk-SK" w:eastAsia="zxx" w:bidi="zxx"/>
-        </w:rPr>
-        <w:t>Nulovanie váhy</w:t>
-      </w:r>
-      <w:r>
-        <w:rPr>
-          <w:lang w:val="sk-SK" w:eastAsia="zxx" w:bidi="zxx"/>
-        </w:rPr>
-        <w:t>“.</w:t>
-      </w:r>
-    </w:p>
-    <w:p>
-      <w:pPr>
-        <w:pStyle w:val="Normal1"/>
-        <w:rPr>
-          <w:lang w:val="sk-SK"/>
-        </w:rPr>
-      </w:pPr>
-      <w:r>
-        <w:rPr>
-          <w:lang w:val="sk-SK" w:eastAsia="zxx" w:bidi="zxx"/>
-        </w:rPr>
-        <w:t>Samotné navažovanie začneme kliknutím na modré tlačidlo „</w:t>
-      </w:r>
-      <w:r>
-        <w:rPr>
-          <w:b/>
-          <w:bCs/>
-          <w:lang w:val="sk-SK" w:eastAsia="zxx" w:bidi="zxx"/>
-        </w:rPr>
-        <w:t>Štart navažovania</w:t>
-      </w:r>
-      <w:r>
-        <w:rPr>
-          <w:lang w:val="sk-SK" w:eastAsia="zxx" w:bidi="zxx"/>
-        </w:rPr>
-        <w:t>“. Otvorí sa nám modálne okno, v ktorom nastavujeme parametre:</w:t>
+        <w:t>Siréna</w:t>
+      </w:r>
+      <w:r>
+        <w:rPr>
+          <w:lang w:val="sk-SK" w:eastAsia="zxx" w:bidi="zxx"/>
+        </w:rPr>
+        <w:t xml:space="preserve"> (zvonček naľavo od váhy) – zapnutá svieti na červeno a pulzuje, pri prerušovanom zapínaní bliká</w:t>
       </w:r>
     </w:p>
     <w:p>
@@ -1080,7 +985,7 @@
         <w:pStyle w:val="Normal1"/>
         <w:numPr>
           <w:ilvl w:val="0"/>
-          <w:numId w:val="3"/>
+          <w:numId w:val="2"/>
         </w:numPr>
         <w:rPr>
           <w:lang w:val="sk-SK"/>
@@ -1088,87 +993,164 @@
       </w:pPr>
       <w:r>
         <w:rPr>
-          <w:lang w:val="sk-SK"/>
-        </w:rPr>
-        <w:t>Typ navažovania:</w:t>
-      </w:r>
-    </w:p>
-    <w:p>
-      <w:pPr>
-        <w:pStyle w:val="Normal1"/>
-        <w:numPr>
-          <w:ilvl w:val="1"/>
-          <w:numId w:val="3"/>
-        </w:numPr>
-        <w:rPr>
-          <w:lang w:val="sk-SK"/>
-        </w:rPr>
-      </w:pPr>
-      <w:r>
-        <w:rPr>
-          <w:b/>
-          <w:bCs/>
-          <w:lang w:val="sk-SK"/>
-        </w:rPr>
-        <w:t>Nedefinované</w:t>
-      </w:r>
-      <w:r>
-        <w:rPr>
-          <w:lang w:val="sk-SK"/>
-        </w:rPr>
-        <w:t xml:space="preserve"> – bez udania koncovej podmienky, skončí až po zásahu užívateľa</w:t>
-      </w:r>
-    </w:p>
-    <w:p>
-      <w:pPr>
-        <w:pStyle w:val="Normal1"/>
-        <w:numPr>
-          <w:ilvl w:val="1"/>
-          <w:numId w:val="3"/>
-        </w:numPr>
-        <w:rPr>
-          <w:lang w:val="sk-SK"/>
-        </w:rPr>
-      </w:pPr>
-      <w:r>
-        <w:rPr>
-          <w:b/>
-          <w:bCs/>
-          <w:lang w:val="sk-SK"/>
-        </w:rPr>
-        <w:t xml:space="preserve">Požadovaná hmotnosť </w:t>
-      </w:r>
-      <w:r>
-        <w:rPr>
-          <w:lang w:val="sk-SK"/>
-        </w:rPr>
-        <w:t>– navažovanie skončí po navážení požadovanej hmotnosti</w:t>
-      </w:r>
-    </w:p>
-    <w:p>
-      <w:pPr>
-        <w:pStyle w:val="Normal1"/>
-        <w:numPr>
-          <w:ilvl w:val="1"/>
-          <w:numId w:val="3"/>
-        </w:numPr>
-        <w:rPr>
-          <w:lang w:val="sk-SK"/>
-        </w:rPr>
-      </w:pPr>
-      <w:r>
-        <w:rPr>
-          <w:b/>
-          <w:bCs/>
-          <w:lang w:val="sk-SK"/>
-        </w:rPr>
-        <w:t>Požadovaný počet dávok</w:t>
-      </w:r>
-      <w:r>
-        <w:rPr>
-          <w:lang w:val="sk-SK"/>
-        </w:rPr>
-        <w:t xml:space="preserve"> – navažovanie skončí po navážení zadaného počtu dávok</w:t>
+          <w:b/>
+          <w:bCs/>
+          <w:lang w:val="sk-SK" w:eastAsia="zxx" w:bidi="zxx"/>
+        </w:rPr>
+        <w:t>Vibrátor</w:t>
+      </w:r>
+      <w:r>
+        <w:rPr>
+          <w:lang w:val="sk-SK" w:eastAsia="zxx" w:bidi="zxx"/>
+        </w:rPr>
+        <w:t xml:space="preserve"> (napravo od váhy) – ak je použitý, zapnutý svieti na zeleno a vibruje.</w:t>
+      </w:r>
+    </w:p>
+    <w:p>
+      <w:pPr>
+        <w:pStyle w:val="Normal1"/>
+        <w:rPr>
+          <w:lang w:val="sk-SK"/>
+        </w:rPr>
+      </w:pPr>
+      <w:r>
+        <w:rPr>
+          <w:lang w:val="sk-SK" w:eastAsia="zxx" w:bidi="zxx"/>
+        </w:rPr>
+        <w:t>Ak to váha v daný moment povoluje a neprebieha navažovanie, kliknutím na hornú / dolnú klapku vo vizualizácii ich je možné ručne otvárať / zatvárať.</w:t>
+      </w:r>
+    </w:p>
+    <w:p>
+      <w:pPr>
+        <w:pStyle w:val="Normal1"/>
+        <w:rPr>
+          <w:lang w:val="sk-SK"/>
+        </w:rPr>
+      </w:pPr>
+      <w:r>
+        <w:rPr>
+          <w:lang w:val="sk-SK" w:eastAsia="zxx" w:bidi="zxx"/>
+        </w:rPr>
+        <w:t>Vypnutie / zapnutie sirény funguje kliknutím na symbol zvončeka. Pri vibrátore je podobný princíp (ak je použitý).</w:t>
+      </w:r>
+    </w:p>
+    <w:p>
+      <w:pPr>
+        <w:pStyle w:val="Normal1"/>
+        <w:rPr>
+          <w:lang w:val="sk-SK"/>
+        </w:rPr>
+      </w:pPr>
+      <w:r>
+        <w:rPr>
+          <w:lang w:val="sk-SK" w:eastAsia="zxx" w:bidi="zxx"/>
+        </w:rPr>
+        <w:t>Hmotnosť váhy je možné si znulovať tlačidlom „</w:t>
+      </w:r>
+      <w:r>
+        <w:rPr>
+          <w:b/>
+          <w:bCs/>
+          <w:lang w:val="sk-SK" w:eastAsia="zxx" w:bidi="zxx"/>
+        </w:rPr>
+        <w:t>Nulovanie váhy</w:t>
+      </w:r>
+      <w:r>
+        <w:rPr>
+          <w:lang w:val="sk-SK" w:eastAsia="zxx" w:bidi="zxx"/>
+        </w:rPr>
+        <w:t>“.</w:t>
+      </w:r>
+    </w:p>
+    <w:p>
+      <w:pPr>
+        <w:pStyle w:val="Normal1"/>
+        <w:rPr>
+          <w:lang w:val="sk-SK"/>
+        </w:rPr>
+      </w:pPr>
+      <w:r>
+        <w:rPr>
+          <w:lang w:val="sk-SK" w:eastAsia="zxx" w:bidi="zxx"/>
+        </w:rPr>
+        <w:t>Samotné navažovanie začneme kliknutím na modré tlačidlo „</w:t>
+      </w:r>
+      <w:r>
+        <w:rPr>
+          <w:b/>
+          <w:bCs/>
+          <w:lang w:val="sk-SK" w:eastAsia="zxx" w:bidi="zxx"/>
+        </w:rPr>
+        <w:t>Štart navažovania</w:t>
+      </w:r>
+      <w:r>
+        <w:rPr>
+          <w:lang w:val="sk-SK" w:eastAsia="zxx" w:bidi="zxx"/>
+        </w:rPr>
+        <w:t>“. Otvorí sa nám modálne okno, v ktorom nastavujeme parametre:</w:t>
+      </w:r>
+    </w:p>
+    <w:p>
+      <w:pPr>
+        <w:pStyle w:val="Normal1"/>
+        <w:rPr>
+          <w:lang w:val="sk-SK"/>
+        </w:rPr>
+      </w:pPr>
+      <w:r>
+        <w:rPr/>
+      </w:r>
+    </w:p>
+    <w:p>
+      <w:pPr>
+        <w:pStyle w:val="Normal1"/>
+        <w:rPr>
+          <w:lang w:val="sk-SK"/>
+        </w:rPr>
+      </w:pPr>
+      <w:r>
+        <w:rPr>
+          <w:lang w:val="sk-SK"/>
+        </w:rPr>
+      </w:r>
+    </w:p>
+    <w:p>
+      <w:pPr>
+        <w:pStyle w:val="Normal1"/>
+        <w:rPr>
+          <w:lang w:val="sk-SK"/>
+        </w:rPr>
+      </w:pPr>
+      <w:r>
+        <w:rPr>
+          <w:lang w:val="sk-SK"/>
+        </w:rPr>
+      </w:r>
+    </w:p>
+    <w:p>
+      <w:pPr>
+        <w:pStyle w:val="Normal1"/>
+        <w:rPr>
+          <w:lang w:val="sk-SK"/>
+        </w:rPr>
+      </w:pPr>
+      <w:r>
+        <w:rPr>
+          <w:lang w:val="sk-SK"/>
+        </w:rPr>
+      </w:r>
+    </w:p>
+    <w:p>
+      <w:pPr>
+        <w:pStyle w:val="Normal1"/>
+        <w:rPr>
+          <w:lang w:val="sk-SK"/>
+        </w:rPr>
+      </w:pPr>
+      <w:r>
+        <w:rPr>
+          <w:lang w:val="sk-SK"/>
+        </w:rPr>
       </w:r>
     </w:p>
     <w:p>
@@ -1183,17 +1165,17 @@
           <w:lang w:val="sk-SK"/>
         </w:rPr>
         <w:drawing>
-          <wp:anchor behindDoc="0" distT="0" distB="0" distL="0" distR="0" simplePos="0" locked="0" layoutInCell="0" allowOverlap="1" relativeHeight="4">
+          <wp:anchor behindDoc="0" distT="0" distB="0" distL="0" distR="0" simplePos="0" locked="0" layoutInCell="0" allowOverlap="1" relativeHeight="22">
             <wp:simplePos x="0" y="0"/>
             <wp:positionH relativeFrom="column">
-              <wp:align>center</wp:align>
+              <wp:posOffset>-59055</wp:posOffset>
             </wp:positionH>
             <wp:positionV relativeFrom="paragraph">
-              <wp:posOffset>635</wp:posOffset>
+              <wp:posOffset>37465</wp:posOffset>
             </wp:positionV>
-            <wp:extent cx="5209540" cy="3092450"/>
+            <wp:extent cx="2865755" cy="2314575"/>
             <wp:effectExtent l="0" t="0" r="0" b="0"/>
-            <wp:wrapTopAndBottom/>
+            <wp:wrapSquare wrapText="largest"/>
             <wp:docPr id="4" name="Image4" descr=""/>
             <wp:cNvGraphicFramePr>
               <a:graphicFrameLocks xmlns:a="http://schemas.openxmlformats.org/drawingml/2006/main" noChangeAspect="1"/>
@@ -1216,7 +1198,7 @@
                   <pic:spPr bwMode="auto">
                     <a:xfrm>
                       <a:off x="0" y="0"/>
-                      <a:ext cx="5209540" cy="3092450"/>
+                      <a:ext cx="2865755" cy="2314575"/>
                     </a:xfrm>
                     <a:prstGeom prst="rect">
                       <a:avLst/>
@@ -1227,275 +1209,19 @@
             </a:graphic>
           </wp:anchor>
         </w:drawing>
-      </w:r>
-    </w:p>
-    <w:p>
-      <w:pPr>
-        <w:pStyle w:val="Normal1"/>
-        <w:numPr>
-          <w:ilvl w:val="0"/>
-          <w:numId w:val="3"/>
-        </w:numPr>
-        <w:rPr>
-          <w:lang w:val="sk-SK"/>
-        </w:rPr>
-      </w:pPr>
-      <w:r>
-        <w:rPr>
-          <w:lang w:val="sk-SK"/>
-        </w:rPr>
-        <w:t>Evidenčné parametre:</w:t>
-      </w:r>
-    </w:p>
-    <w:p>
-      <w:pPr>
-        <w:pStyle w:val="Normal1"/>
-        <w:numPr>
-          <w:ilvl w:val="1"/>
-          <w:numId w:val="3"/>
-        </w:numPr>
-        <w:rPr>
-          <w:lang w:val="sk-SK"/>
-        </w:rPr>
-      </w:pPr>
-      <w:r>
-        <w:rPr>
-          <w:b/>
-          <w:bCs/>
-          <w:lang w:val="sk-SK"/>
-        </w:rPr>
-        <w:t>Materiál</w:t>
-      </w:r>
-      <w:r>
-        <w:rPr>
-          <w:lang w:val="sk-SK"/>
-        </w:rPr>
-        <w:t xml:space="preserve"> – navažovaný materiál</w:t>
-      </w:r>
-    </w:p>
-    <w:p>
-      <w:pPr>
-        <w:pStyle w:val="Normal1"/>
-        <w:numPr>
-          <w:ilvl w:val="1"/>
-          <w:numId w:val="3"/>
-        </w:numPr>
-        <w:rPr>
-          <w:lang w:val="sk-SK"/>
-        </w:rPr>
-      </w:pPr>
-      <w:r>
-        <w:rPr>
-          <w:b/>
-          <w:bCs/>
-          <w:lang w:val="sk-SK"/>
-        </w:rPr>
-        <w:t>Odkiaľ</w:t>
-      </w:r>
-      <w:r>
-        <w:rPr>
-          <w:lang w:val="sk-SK"/>
-        </w:rPr>
-        <w:t xml:space="preserve"> – zásobník (miesto), z ktorého nám materiál prišiel</w:t>
-      </w:r>
-    </w:p>
-    <w:p>
-      <w:pPr>
-        <w:pStyle w:val="Normal1"/>
-        <w:numPr>
-          <w:ilvl w:val="1"/>
-          <w:numId w:val="3"/>
-        </w:numPr>
-        <w:rPr>
-          <w:lang w:val="sk-SK"/>
-        </w:rPr>
-      </w:pPr>
-      <w:r>
-        <w:rPr>
-          <w:b/>
-          <w:bCs/>
-          <w:lang w:val="sk-SK"/>
-        </w:rPr>
-        <w:t>Kam</w:t>
-      </w:r>
-      <w:r>
-        <w:rPr>
-          <w:lang w:val="sk-SK"/>
-        </w:rPr>
-        <w:t xml:space="preserve"> – zásobník (miesto), do ktorého materiál odchádza</w:t>
-      </w:r>
-    </w:p>
-    <w:p>
-      <w:pPr>
-        <w:pStyle w:val="Normal1"/>
-        <w:numPr>
-          <w:ilvl w:val="0"/>
-          <w:numId w:val="3"/>
-        </w:numPr>
-        <w:rPr>
-          <w:lang w:val="sk-SK"/>
-        </w:rPr>
-      </w:pPr>
-      <w:r>
-        <w:rPr>
-          <w:lang w:val="sk-SK"/>
-        </w:rPr>
-        <w:t>Parametre navažovania:</w:t>
-      </w:r>
-    </w:p>
-    <w:p>
-      <w:pPr>
-        <w:pStyle w:val="Normal1"/>
-        <w:numPr>
-          <w:ilvl w:val="1"/>
-          <w:numId w:val="3"/>
-        </w:numPr>
-        <w:rPr>
-          <w:lang w:val="sk-SK"/>
-        </w:rPr>
-      </w:pPr>
-      <w:r>
-        <w:rPr>
-          <w:b/>
-          <w:bCs/>
-          <w:lang w:val="sk-SK"/>
-        </w:rPr>
-        <w:t>Veľkosť 1 dávky</w:t>
-      </w:r>
-    </w:p>
-    <w:p>
-      <w:pPr>
-        <w:pStyle w:val="Normal1"/>
-        <w:numPr>
-          <w:ilvl w:val="1"/>
-          <w:numId w:val="3"/>
-        </w:numPr>
-        <w:rPr>
-          <w:lang w:val="sk-SK"/>
-        </w:rPr>
-      </w:pPr>
-      <w:r>
-        <w:rPr>
-          <w:b/>
-          <w:bCs/>
-          <w:lang w:val="sk-SK"/>
-        </w:rPr>
-        <w:t>Min. čas navažovania dávky</w:t>
-      </w:r>
-    </w:p>
-    <w:p>
-      <w:pPr>
-        <w:pStyle w:val="Normal1"/>
-        <w:numPr>
-          <w:ilvl w:val="1"/>
-          <w:numId w:val="3"/>
-        </w:numPr>
-        <w:rPr>
-          <w:lang w:val="sk-SK"/>
-        </w:rPr>
-      </w:pPr>
-      <w:r>
-        <w:rPr>
-          <w:b/>
-          <w:bCs/>
-          <w:lang w:val="sk-SK"/>
-        </w:rPr>
-        <w:t>Spustenie sirény po dosiahnutí</w:t>
-      </w:r>
-      <w:r>
-        <w:rPr>
-          <w:lang w:val="sk-SK"/>
-        </w:rPr>
-        <w:t>:</w:t>
-      </w:r>
-    </w:p>
-    <w:p>
-      <w:pPr>
-        <w:pStyle w:val="Normal1"/>
-        <w:numPr>
-          <w:ilvl w:val="2"/>
-          <w:numId w:val="3"/>
-        </w:numPr>
-        <w:rPr>
-          <w:lang w:val="sk-SK"/>
-        </w:rPr>
-      </w:pPr>
-      <w:r>
-        <w:rPr>
-          <w:lang w:val="sk-SK"/>
-        </w:rPr>
-        <w:t>zadanej hmotnosti – zostávajúcej hmotnosti do konca navažovania</w:t>
-      </w:r>
-    </w:p>
-    <w:p>
-      <w:pPr>
-        <w:pStyle w:val="Normal1"/>
-        <w:numPr>
-          <w:ilvl w:val="2"/>
-          <w:numId w:val="3"/>
-        </w:numPr>
-        <w:rPr>
-          <w:lang w:val="sk-SK"/>
-        </w:rPr>
-      </w:pPr>
-      <w:r>
-        <w:rPr>
-          <w:lang w:val="sk-SK"/>
-        </w:rPr>
-        <w:t>zadaného počtu dávok</w:t>
-      </w:r>
-    </w:p>
-    <w:p>
-      <w:pPr>
-        <w:pStyle w:val="Normal1"/>
-        <w:rPr>
-          <w:lang w:val="sk-SK"/>
-        </w:rPr>
-      </w:pPr>
-      <w:r>
-        <w:rPr>
-          <w:lang w:val="sk-SK"/>
-        </w:rPr>
-        <w:t>Ak sú parametre zadané nesprávne a váha vráti chybu,v hornej časti programu sa objaví chybové hlásenie. Pri správnom zadaní sa okno zavrie a navažovanie sa spustí.</w:t>
-      </w:r>
-    </w:p>
-    <w:p>
-      <w:pPr>
-        <w:pStyle w:val="Normal1"/>
-        <w:rPr>
-          <w:lang w:val="sk-SK"/>
-        </w:rPr>
-      </w:pPr>
-      <w:r>
-        <w:rPr>
-          <w:lang w:val="sk-SK"/>
-        </w:rPr>
-      </w:r>
-    </w:p>
-    <w:p>
-      <w:pPr>
-        <w:pStyle w:val="Normal1"/>
-        <w:rPr>
-          <w:lang w:val="sk-SK"/>
-        </w:rPr>
-      </w:pPr>
-      <w:r>
-        <w:rPr>
-          <w:lang w:val="sk-SK"/>
-        </w:rPr>
         <w:drawing>
-          <wp:anchor behindDoc="0" distT="0" distB="0" distL="0" distR="0" simplePos="0" locked="0" layoutInCell="0" allowOverlap="1" relativeHeight="5">
+          <wp:anchor behindDoc="0" distT="0" distB="0" distL="0" distR="0" simplePos="0" locked="0" layoutInCell="0" allowOverlap="1" relativeHeight="23">
             <wp:simplePos x="0" y="0"/>
             <wp:positionH relativeFrom="column">
-              <wp:align>center</wp:align>
+              <wp:posOffset>3091815</wp:posOffset>
             </wp:positionH>
             <wp:positionV relativeFrom="paragraph">
-              <wp:posOffset>635</wp:posOffset>
+              <wp:posOffset>60325</wp:posOffset>
             </wp:positionV>
-            <wp:extent cx="5258435" cy="3122930"/>
+            <wp:extent cx="2865755" cy="2318385"/>
             <wp:effectExtent l="0" t="0" r="0" b="0"/>
-            <wp:wrapTopAndBottom/>
-            <wp:docPr id="5" name="Image5" descr=""/>
+            <wp:wrapSquare wrapText="largest"/>
+            <wp:docPr id="5" name="Image14" descr=""/>
             <wp:cNvGraphicFramePr>
               <a:graphicFrameLocks xmlns:a="http://schemas.openxmlformats.org/drawingml/2006/main" noChangeAspect="1"/>
             </wp:cNvGraphicFramePr>
@@ -1503,7 +1229,7 @@
               <a:graphicData uri="http://schemas.openxmlformats.org/drawingml/2006/picture">
                 <pic:pic xmlns:pic="http://schemas.openxmlformats.org/drawingml/2006/picture">
                   <pic:nvPicPr>
-                    <pic:cNvPr id="5" name="Image5" descr=""/>
+                    <pic:cNvPr id="5" name="Image14" descr=""/>
                     <pic:cNvPicPr>
                       <a:picLocks noChangeAspect="1" noChangeArrowheads="1"/>
                     </pic:cNvPicPr>
@@ -1517,7 +1243,7 @@
                   <pic:spPr bwMode="auto">
                     <a:xfrm>
                       <a:off x="0" y="0"/>
-                      <a:ext cx="5258435" cy="3122930"/>
+                      <a:ext cx="2865755" cy="2318385"/>
                     </a:xfrm>
                     <a:prstGeom prst="rect">
                       <a:avLst/>
@@ -1533,13 +1259,522 @@
     <w:p>
       <w:pPr>
         <w:pStyle w:val="Normal1"/>
+        <w:numPr>
+          <w:ilvl w:val="0"/>
+          <w:numId w:val="0"/>
+        </w:numPr>
+        <w:ind w:hanging="0" w:left="720"/>
+        <w:rPr>
+          <w:lang w:val="sk-SK"/>
+        </w:rPr>
+      </w:pPr>
+      <w:r>
+        <w:rPr/>
+      </w:r>
+    </w:p>
+    <w:p>
+      <w:pPr>
+        <w:pStyle w:val="Normal1"/>
+        <w:numPr>
+          <w:ilvl w:val="0"/>
+          <w:numId w:val="3"/>
+        </w:numPr>
+        <w:rPr>
+          <w:lang w:val="sk-SK"/>
+        </w:rPr>
+      </w:pPr>
+      <w:r>
+        <w:rPr>
+          <w:lang w:val="sk-SK"/>
+        </w:rPr>
+        <w:t>Typ navažovania:</w:t>
+      </w:r>
+    </w:p>
+    <w:p>
+      <w:pPr>
+        <w:pStyle w:val="Normal1"/>
+        <w:numPr>
+          <w:ilvl w:val="1"/>
+          <w:numId w:val="3"/>
+        </w:numPr>
+        <w:rPr>
+          <w:lang w:val="sk-SK"/>
+        </w:rPr>
+      </w:pPr>
+      <w:r>
+        <w:rPr>
+          <w:b/>
+          <w:bCs/>
+          <w:lang w:val="sk-SK"/>
+        </w:rPr>
+        <w:t>Nedefinované</w:t>
+      </w:r>
+      <w:r>
+        <w:rPr>
+          <w:lang w:val="sk-SK"/>
+        </w:rPr>
+        <w:t xml:space="preserve"> – bez udania koncovej podmienky, skončí až po zásahu užívateľa</w:t>
+      </w:r>
+    </w:p>
+    <w:p>
+      <w:pPr>
+        <w:pStyle w:val="Normal1"/>
+        <w:numPr>
+          <w:ilvl w:val="1"/>
+          <w:numId w:val="3"/>
+        </w:numPr>
+        <w:rPr>
+          <w:lang w:val="sk-SK"/>
+        </w:rPr>
+      </w:pPr>
+      <w:r>
+        <w:rPr>
+          <w:b/>
+          <w:bCs/>
+          <w:lang w:val="sk-SK"/>
+        </w:rPr>
+        <w:t xml:space="preserve">Požadovaná hmotnosť </w:t>
+      </w:r>
+      <w:r>
+        <w:rPr>
+          <w:lang w:val="sk-SK"/>
+        </w:rPr>
+        <w:t>– navažovanie skončí po navážení požadovanej hmotnosti</w:t>
+      </w:r>
+    </w:p>
+    <w:p>
+      <w:pPr>
+        <w:pStyle w:val="Normal1"/>
+        <w:numPr>
+          <w:ilvl w:val="1"/>
+          <w:numId w:val="3"/>
+        </w:numPr>
+        <w:rPr>
+          <w:lang w:val="sk-SK"/>
+        </w:rPr>
+      </w:pPr>
+      <w:r>
+        <w:rPr>
+          <w:b/>
+          <w:bCs/>
+          <w:lang w:val="sk-SK"/>
+        </w:rPr>
+        <w:t>Požadovaný počet dávok</w:t>
+      </w:r>
+      <w:r>
+        <w:rPr>
+          <w:lang w:val="sk-SK"/>
+        </w:rPr>
+        <w:t xml:space="preserve"> – navažovanie skončí po navážení zadaného počtu dávok</w:t>
+      </w:r>
+    </w:p>
+    <w:p>
+      <w:pPr>
+        <w:pStyle w:val="Normal1"/>
+        <w:numPr>
+          <w:ilvl w:val="0"/>
+          <w:numId w:val="3"/>
+        </w:numPr>
+        <w:rPr>
+          <w:lang w:val="sk-SK"/>
+        </w:rPr>
+      </w:pPr>
+      <w:r>
+        <w:rPr>
+          <w:lang w:val="sk-SK"/>
+        </w:rPr>
+        <w:t>E</w:t>
+      </w:r>
+      <w:r>
+        <w:rPr>
+          <w:lang w:val="sk-SK"/>
+        </w:rPr>
+        <w:t>videnčné parametre:</w:t>
+      </w:r>
+    </w:p>
+    <w:p>
+      <w:pPr>
+        <w:pStyle w:val="Normal1"/>
+        <w:numPr>
+          <w:ilvl w:val="1"/>
+          <w:numId w:val="3"/>
+        </w:numPr>
+        <w:rPr>
+          <w:lang w:val="sk-SK"/>
+        </w:rPr>
+      </w:pPr>
+      <w:r>
+        <w:rPr>
+          <w:b/>
+          <w:bCs/>
+          <w:lang w:val="sk-SK"/>
+        </w:rPr>
+        <w:t>Materiál</w:t>
+      </w:r>
+      <w:r>
+        <w:rPr>
+          <w:lang w:val="sk-SK"/>
+        </w:rPr>
+        <w:t xml:space="preserve"> – navažovaný materiál</w:t>
+      </w:r>
+    </w:p>
+    <w:p>
+      <w:pPr>
+        <w:pStyle w:val="Normal1"/>
+        <w:numPr>
+          <w:ilvl w:val="1"/>
+          <w:numId w:val="3"/>
+        </w:numPr>
+        <w:rPr>
+          <w:lang w:val="sk-SK"/>
+        </w:rPr>
+      </w:pPr>
+      <w:r>
+        <w:rPr>
+          <w:b/>
+          <w:bCs/>
+          <w:lang w:val="sk-SK"/>
+        </w:rPr>
+        <w:t>Odkiaľ</w:t>
+      </w:r>
+      <w:r>
+        <w:rPr>
+          <w:lang w:val="sk-SK"/>
+        </w:rPr>
+        <w:t xml:space="preserve"> – zásobník (miesto), z ktorého nám materiál prišiel</w:t>
+      </w:r>
+    </w:p>
+    <w:p>
+      <w:pPr>
+        <w:pStyle w:val="Normal1"/>
+        <w:numPr>
+          <w:ilvl w:val="1"/>
+          <w:numId w:val="3"/>
+        </w:numPr>
+        <w:rPr>
+          <w:lang w:val="sk-SK"/>
+        </w:rPr>
+      </w:pPr>
+      <w:r>
+        <w:rPr>
+          <w:b/>
+          <w:bCs/>
+          <w:lang w:val="sk-SK"/>
+        </w:rPr>
+        <w:t>Kam</w:t>
+      </w:r>
+      <w:r>
+        <w:rPr>
+          <w:lang w:val="sk-SK"/>
+        </w:rPr>
+        <w:t xml:space="preserve"> – zásobník (miesto), do ktorého materiál odchádza</w:t>
+      </w:r>
+    </w:p>
+    <w:p>
+      <w:pPr>
+        <w:pStyle w:val="Normal1"/>
+        <w:numPr>
+          <w:ilvl w:val="0"/>
+          <w:numId w:val="3"/>
+        </w:numPr>
+        <w:rPr>
+          <w:lang w:val="sk-SK"/>
+        </w:rPr>
+      </w:pPr>
+      <w:r>
+        <w:rPr>
+          <w:lang w:val="sk-SK"/>
+        </w:rPr>
+        <w:t>Parametre navažovania:</w:t>
+      </w:r>
+    </w:p>
+    <w:p>
+      <w:pPr>
+        <w:pStyle w:val="Normal1"/>
+        <w:numPr>
+          <w:ilvl w:val="1"/>
+          <w:numId w:val="3"/>
+        </w:numPr>
+        <w:rPr>
+          <w:lang w:val="sk-SK"/>
+        </w:rPr>
+      </w:pPr>
+      <w:r>
+        <w:rPr>
+          <w:b/>
+          <w:bCs/>
+          <w:lang w:val="sk-SK"/>
+        </w:rPr>
+        <w:t>Veľkosť 1 dávky</w:t>
+      </w:r>
+    </w:p>
+    <w:p>
+      <w:pPr>
+        <w:pStyle w:val="Normal1"/>
+        <w:numPr>
+          <w:ilvl w:val="1"/>
+          <w:numId w:val="3"/>
+        </w:numPr>
+        <w:rPr>
+          <w:lang w:val="sk-SK"/>
+        </w:rPr>
+      </w:pPr>
+      <w:r>
+        <w:rPr>
+          <w:b/>
+          <w:bCs/>
+          <w:lang w:val="sk-SK"/>
+        </w:rPr>
+        <w:t>Min. čas navažovania dávky</w:t>
+      </w:r>
+    </w:p>
+    <w:p>
+      <w:pPr>
+        <w:pStyle w:val="Normal1"/>
+        <w:numPr>
+          <w:ilvl w:val="1"/>
+          <w:numId w:val="3"/>
+        </w:numPr>
+        <w:rPr>
+          <w:lang w:val="sk-SK"/>
+        </w:rPr>
+      </w:pPr>
+      <w:r>
+        <w:rPr>
+          <w:b/>
+          <w:bCs/>
+          <w:lang w:val="sk-SK"/>
+        </w:rPr>
+        <w:t>Spust</w:t>
+      </w:r>
+      <w:r>
+        <w:rPr>
+          <w:b/>
+          <w:bCs/>
+          <w:lang w:val="sk-SK"/>
+        </w:rPr>
+        <w:t>iť</w:t>
+      </w:r>
+      <w:r>
+        <w:rPr>
+          <w:b/>
+          <w:bCs/>
+          <w:lang w:val="sk-SK"/>
+        </w:rPr>
+        <w:t xml:space="preserve"> sirén</w:t>
+      </w:r>
+      <w:r>
+        <w:rPr>
+          <w:b/>
+          <w:bCs/>
+          <w:lang w:val="sk-SK"/>
+        </w:rPr>
+        <w:t>u</w:t>
+      </w:r>
+      <w:r>
+        <w:rPr>
+          <w:b/>
+          <w:bCs/>
+          <w:lang w:val="sk-SK"/>
+        </w:rPr>
+        <w:t xml:space="preserve"> po dosiahnutí</w:t>
+      </w:r>
+      <w:r>
+        <w:rPr>
+          <w:lang w:val="sk-SK"/>
+        </w:rPr>
+        <w:t>:</w:t>
+      </w:r>
+    </w:p>
+    <w:p>
+      <w:pPr>
+        <w:pStyle w:val="Normal1"/>
+        <w:numPr>
+          <w:ilvl w:val="2"/>
+          <w:numId w:val="3"/>
+        </w:numPr>
+        <w:rPr>
+          <w:lang w:val="sk-SK"/>
+        </w:rPr>
+      </w:pPr>
+      <w:r>
+        <w:rPr>
+          <w:lang w:val="sk-SK"/>
+        </w:rPr>
+        <w:t>zadanej hmotnosti – zostávajúcej hmotnosti do konca navažovania</w:t>
+      </w:r>
+    </w:p>
+    <w:p>
+      <w:pPr>
+        <w:pStyle w:val="Normal1"/>
+        <w:numPr>
+          <w:ilvl w:val="2"/>
+          <w:numId w:val="3"/>
+        </w:numPr>
+        <w:rPr>
+          <w:lang w:val="sk-SK"/>
+        </w:rPr>
+      </w:pPr>
+      <w:r>
+        <w:rPr>
+          <w:lang w:val="sk-SK"/>
+        </w:rPr>
+        <w:t>zadaného počtu dávok</w:t>
+      </w:r>
+    </w:p>
+    <w:p>
+      <w:pPr>
+        <w:pStyle w:val="Normal1"/>
+        <w:numPr>
+          <w:ilvl w:val="1"/>
+          <w:numId w:val="3"/>
+        </w:numPr>
+        <w:rPr>
+          <w:b/>
+          <w:bCs/>
+        </w:rPr>
+      </w:pPr>
+      <w:r>
+        <w:rPr>
+          <w:b/>
+          <w:bCs/>
+          <w:lang w:val="sk-SK"/>
+        </w:rPr>
+        <w:t>Spustiť sirénu pri nepribúdaní:</w:t>
+      </w:r>
+    </w:p>
+    <w:p>
+      <w:pPr>
+        <w:pStyle w:val="Normal1"/>
+        <w:numPr>
+          <w:ilvl w:val="2"/>
+          <w:numId w:val="3"/>
+        </w:numPr>
+        <w:rPr>
+          <w:b w:val="false"/>
+          <w:bCs w:val="false"/>
+        </w:rPr>
+      </w:pPr>
+      <w:r>
+        <w:rPr>
+          <w:b w:val="false"/>
+          <w:bCs w:val="false"/>
+          <w:lang w:val="sk-SK"/>
+        </w:rPr>
+        <w:t>ak počas navažovania vo váhe nepribudne zadaná hmotnosť za zadaný čas, spustí sa siréna</w:t>
+      </w:r>
+    </w:p>
+    <w:p>
+      <w:pPr>
+        <w:pStyle w:val="Normal1"/>
+        <w:numPr>
+          <w:ilvl w:val="1"/>
+          <w:numId w:val="3"/>
+        </w:numPr>
+        <w:rPr>
+          <w:b/>
+          <w:bCs/>
+        </w:rPr>
+      </w:pPr>
+      <w:r>
+        <w:rPr>
+          <w:b/>
+          <w:bCs/>
+          <w:lang w:val="sk-SK"/>
+        </w:rPr>
+        <w:t>Spustiť sirénu pri neodbúdaní:</w:t>
+      </w:r>
+    </w:p>
+    <w:p>
+      <w:pPr>
+        <w:pStyle w:val="Normal1"/>
+        <w:numPr>
+          <w:ilvl w:val="2"/>
+          <w:numId w:val="3"/>
+        </w:numPr>
+        <w:rPr>
+          <w:b w:val="false"/>
+          <w:bCs w:val="false"/>
+        </w:rPr>
+      </w:pPr>
+      <w:r>
+        <w:rPr>
+          <w:b w:val="false"/>
+          <w:bCs w:val="false"/>
+          <w:lang w:val="sk-SK"/>
+        </w:rPr>
+        <w:t>ak počas vyprázdňovania váhy neodbudne zadaná hmotnosť za zadaný čas, spustí sa siréna</w:t>
+      </w:r>
+    </w:p>
+    <w:p>
+      <w:pPr>
+        <w:pStyle w:val="Normal1"/>
+        <w:numPr>
+          <w:ilvl w:val="0"/>
+          <w:numId w:val="0"/>
+        </w:numPr>
+        <w:ind w:hanging="0" w:left="1440"/>
+        <w:rPr>
+          <w:lang w:val="sk-SK"/>
+        </w:rPr>
+      </w:pPr>
+      <w:r>
+        <w:rPr>
+          <w:b w:val="false"/>
+          <w:bCs w:val="false"/>
+        </w:rPr>
+      </w:r>
+    </w:p>
+    <w:p>
+      <w:pPr>
+        <w:pStyle w:val="Normal1"/>
+        <w:rPr>
+          <w:lang w:val="sk-SK"/>
+        </w:rPr>
+      </w:pPr>
+      <w:r>
+        <w:rPr>
+          <w:lang w:val="sk-SK"/>
+        </w:rPr>
+        <w:t>Ak sú parametre zadané nesprávne a váha vráti chybu, v hornej časti programu sa objaví chybové hlásenie. Pri správnom zadaní sa okno zavrie a navažovanie sa spustí.</w:t>
+      </w:r>
+    </w:p>
+    <w:p>
+      <w:pPr>
+        <w:pStyle w:val="Normal1"/>
+        <w:rPr>
+          <w:lang w:val="sk-SK"/>
+        </w:rPr>
+      </w:pPr>
+      <w:r>
+        <w:rPr>
+          <w:lang w:val="sk-SK"/>
+        </w:rPr>
+      </w:r>
+    </w:p>
+    <w:p>
+      <w:pPr>
+        <w:pStyle w:val="Normal1"/>
+        <w:rPr>
+          <w:lang w:val="sk-SK"/>
+        </w:rPr>
+      </w:pPr>
+      <w:r>
+        <w:rPr>
+          <w:lang w:val="sk-SK"/>
+        </w:rPr>
+      </w:r>
+    </w:p>
+    <w:p>
+      <w:pPr>
+        <w:pStyle w:val="Normal1"/>
         <w:rPr>
           <w:lang w:val="sk-SK"/>
         </w:rPr>
       </w:pPr>
       <w:r>
         <w:drawing>
-          <wp:anchor behindDoc="0" distT="0" distB="0" distL="0" distR="0" simplePos="0" locked="0" layoutInCell="0" allowOverlap="1" relativeHeight="6">
+          <wp:anchor behindDoc="0" distT="0" distB="0" distL="0" distR="0" simplePos="0" locked="0" layoutInCell="0" allowOverlap="1" relativeHeight="13">
             <wp:simplePos x="0" y="0"/>
             <wp:positionH relativeFrom="column">
               <wp:align>center</wp:align>
@@ -1691,15 +1926,15 @@
       </w:r>
       <w:r>
         <w:drawing>
-          <wp:anchor behindDoc="0" distT="0" distB="0" distL="0" distR="0" simplePos="0" locked="0" layoutInCell="0" allowOverlap="1" relativeHeight="7">
+          <wp:anchor behindDoc="0" distT="0" distB="0" distL="0" distR="0" simplePos="0" locked="0" layoutInCell="0" allowOverlap="1" relativeHeight="14">
             <wp:simplePos x="0" y="0"/>
             <wp:positionH relativeFrom="column">
-              <wp:posOffset>-8890</wp:posOffset>
+              <wp:posOffset>106045</wp:posOffset>
             </wp:positionH>
             <wp:positionV relativeFrom="paragraph">
-              <wp:posOffset>655955</wp:posOffset>
+              <wp:posOffset>732155</wp:posOffset>
             </wp:positionV>
-            <wp:extent cx="5587365" cy="3317240"/>
+            <wp:extent cx="5459095" cy="3241040"/>
             <wp:effectExtent l="0" t="0" r="0" b="0"/>
             <wp:wrapSquare wrapText="largest"/>
             <wp:docPr id="7" name="Image7" descr=""/>
@@ -1724,6 +1959,109 @@
                   <pic:spPr bwMode="auto">
                     <a:xfrm>
                       <a:off x="0" y="0"/>
+                      <a:ext cx="5459095" cy="3241040"/>
+                    </a:xfrm>
+                    <a:prstGeom prst="rect">
+                      <a:avLst/>
+                    </a:prstGeom>
+                  </pic:spPr>
+                </pic:pic>
+              </a:graphicData>
+            </a:graphic>
+          </wp:anchor>
+        </w:drawing>
+      </w:r>
+      <w:r>
+        <w:rPr>
+          <w:lang w:val="sk-SK" w:eastAsia="zxx" w:bidi="zxx"/>
+        </w:rPr>
+        <w:t>zoradené od najnovšieho. Záznamy je možné filtrovať (kliknutím na ikonu lupy pod hlavičkou stĺpca je možné vybrať z rôznych filtrovacích operácií) a filtre stĺpcov je možné kombinovať.</w:t>
+        <w:br/>
+      </w:r>
+    </w:p>
+    <w:p>
+      <w:pPr>
+        <w:pStyle w:val="Normal1"/>
+        <w:rPr>
+          <w:lang w:val="sk-SK"/>
+        </w:rPr>
+      </w:pPr>
+      <w:r>
+        <w:rPr>
+          <w:lang w:val="sk-SK" w:eastAsia="zxx" w:bidi="zxx"/>
+        </w:rPr>
+        <w:t>Hodnoty pre filtrovanie vieme manuálne buď vpísať do poľa pri lupe, alebo vybrať z konkrétnych (zariadenie, materiál, zásobníky, užívateľ). Konkrétny dátum je možné vybrať kliknutím na ikonu kalendára v stĺpci, konkrétny čas kliknutím na ikonu hodiniek. V prípade, ak nás zaujímajú záznamy v určitom rozsahu, vyberieme kliknutím na lupu filter „Medzi“</w:t>
+        <w:br/>
+        <w:t>a zvolíme medzné hodnoty. Napríklad si vyfiltrujeme záznamy v určitom rozmedzí dátumov, s tým že chceme len tie, ktoré sa v dané dni nachádzajú v nami definovanom časovom úseku (napr. podľa pracovnej smeny). Ak by sme chceli filter, ktorý vyfiltruje všetky hodnoty od daného dátumu a času po koncový dátum a čas, dosiahneme to zaškrtnutím „Dátum a čas v 1 stĺpci“ v časti nad tabuľkou – vieme potom zadať konkrétny dátum aj čas spolu. Filtre vieme resetovať kliknutím a lupu a vybratím možnosti „Reset“.</w:t>
+      </w:r>
+    </w:p>
+    <w:p>
+      <w:pPr>
+        <w:pStyle w:val="Normal1"/>
+        <w:rPr>
+          <w:lang w:val="sk-SK" w:eastAsia="zxx" w:bidi="zxx"/>
+        </w:rPr>
+      </w:pPr>
+      <w:r>
+        <w:rPr>
+          <w:lang w:val="sk-SK" w:eastAsia="zxx" w:bidi="zxx"/>
+        </w:rPr>
+      </w:r>
+    </w:p>
+    <w:p>
+      <w:pPr>
+        <w:pStyle w:val="Normal1"/>
+        <w:rPr>
+          <w:lang w:val="sk-SK"/>
+        </w:rPr>
+      </w:pPr>
+      <w:r>
+        <w:rPr/>
+      </w:r>
+    </w:p>
+    <w:p>
+      <w:pPr>
+        <w:pStyle w:val="Normal1"/>
+        <w:rPr>
+          <w:lang w:val="sk-SK"/>
+        </w:rPr>
+      </w:pPr>
+      <w:r>
+        <w:rPr/>
+        <w:drawing>
+          <wp:anchor behindDoc="0" distT="0" distB="0" distL="0" distR="0" simplePos="0" locked="0" layoutInCell="0" allowOverlap="1" relativeHeight="21">
+            <wp:simplePos x="0" y="0"/>
+            <wp:positionH relativeFrom="column">
+              <wp:posOffset>-8890</wp:posOffset>
+            </wp:positionH>
+            <wp:positionV relativeFrom="paragraph">
+              <wp:posOffset>43815</wp:posOffset>
+            </wp:positionV>
+            <wp:extent cx="5587365" cy="3317240"/>
+            <wp:effectExtent l="0" t="0" r="0" b="0"/>
+            <wp:wrapSquare wrapText="largest"/>
+            <wp:docPr id="8" name="Image7 Copy 1" descr=""/>
+            <wp:cNvGraphicFramePr>
+              <a:graphicFrameLocks xmlns:a="http://schemas.openxmlformats.org/drawingml/2006/main" noChangeAspect="1"/>
+            </wp:cNvGraphicFramePr>
+            <a:graphic xmlns:a="http://schemas.openxmlformats.org/drawingml/2006/main">
+              <a:graphicData uri="http://schemas.openxmlformats.org/drawingml/2006/picture">
+                <pic:pic xmlns:pic="http://schemas.openxmlformats.org/drawingml/2006/picture">
+                  <pic:nvPicPr>
+                    <pic:cNvPr id="8" name="Image7 Copy 1" descr=""/>
+                    <pic:cNvPicPr>
+                      <a:picLocks noChangeAspect="1" noChangeArrowheads="1"/>
+                    </pic:cNvPicPr>
+                  </pic:nvPicPr>
+                  <pic:blipFill>
+                    <a:blip r:embed="rId9"/>
+                    <a:stretch>
+                      <a:fillRect/>
+                    </a:stretch>
+                  </pic:blipFill>
+                  <pic:spPr bwMode="auto">
+                    <a:xfrm>
+                      <a:off x="0" y="0"/>
                       <a:ext cx="5587365" cy="3317240"/>
                     </a:xfrm>
                     <a:prstGeom prst="rect">
@@ -1736,52 +2074,16 @@
           </wp:anchor>
         </w:drawing>
       </w:r>
-      <w:r>
-        <w:rPr>
-          <w:lang w:val="sk-SK" w:eastAsia="zxx" w:bidi="zxx"/>
-        </w:rPr>
-        <w:t>zoradené od najnovšieho. Záznamy je možné filtrovať (kliknutím na ikonu lupy pod hlavičkou stĺpca je možné vybrať z rôzn</w:t>
-      </w:r>
-      <w:r>
-        <w:rPr>
-          <w:lang w:val="sk-SK" w:eastAsia="zxx" w:bidi="zxx"/>
-        </w:rPr>
-        <w:t>y</w:t>
-      </w:r>
-      <w:r>
-        <w:rPr>
-          <w:lang w:val="sk-SK" w:eastAsia="zxx" w:bidi="zxx"/>
-        </w:rPr>
-        <w:t>ch filtrovacích operácií) a filtre stĺpcov je možné kombinovať.</w:t>
-        <w:br/>
-        <w:t>Hodnoty pre filtrovanie vieme manuálne buď vpísať do poľa pri lupe, alebo vybrať z konkrétnych (zariadenie, materiál, zásobníky, užívateľ). Konkrétny dátum je možné vybrať kliknutím na ikonu kalendára v stĺpci, konkrétny čas kliknutím na ikonu hodiniek. V prípade, ak nás zaujímajú záznamy v určitom rozsahu, vyberieme kliknutím na lupu filter „Medzi“</w:t>
-        <w:br/>
-        <w:t xml:space="preserve">a zvolíme medzné hodnoty. Napríklad si vyfiltrujeme záznamy v určitom rozmedzí dátumov, s tým že chceme len tie, ktoré sa v dané dni nachádzajú v nami definovanom časovom úseku (napr. podľa </w:t>
-      </w:r>
-      <w:r>
-        <w:rPr>
-          <w:lang w:val="sk-SK" w:eastAsia="zxx" w:bidi="zxx"/>
-        </w:rPr>
-        <w:t xml:space="preserve">pracovnej </w:t>
-      </w:r>
-      <w:r>
-        <w:rPr>
-          <w:lang w:val="sk-SK" w:eastAsia="zxx" w:bidi="zxx"/>
-        </w:rPr>
-        <w:t>smeny). Ak by sme chceli filter, ktorý vyfiltruje všetky hodnoty od daného dátumu a času po koncový dátum a čas, dosiahneme to zaškrtnutím „Dátum a čas v 1 stĺpci“ v časti nad tabuľkou – vieme potom zadať konkrétny dátum aj čas spolu. Filtre vieme resetovať kliknutím a lupu a vybratím možnosti „Reset“.</w:t>
-      </w:r>
-    </w:p>
-    <w:p>
-      <w:pPr>
-        <w:pStyle w:val="Normal1"/>
-        <w:rPr>
-          <w:lang w:val="sk-SK" w:eastAsia="zxx" w:bidi="zxx"/>
-        </w:rPr>
-      </w:pPr>
-      <w:r>
-        <w:rPr>
-          <w:lang w:val="sk-SK" w:eastAsia="zxx" w:bidi="zxx"/>
-        </w:rPr>
+    </w:p>
+    <w:p>
+      <w:pPr>
+        <w:pStyle w:val="Normal1"/>
+        <w:rPr>
+          <w:lang w:val="sk-SK"/>
+        </w:rPr>
+      </w:pPr>
+      <w:r>
+        <w:rPr/>
       </w:r>
     </w:p>
     <w:p>
@@ -1932,6 +2234,20 @@
     </w:p>
     <w:p>
       <w:pPr>
+        <w:pStyle w:val="Normal1"/>
+        <w:rPr>
+          <w:lang w:val="sk-SK"/>
+        </w:rPr>
+      </w:pPr>
+      <w:r>
+        <w:rPr/>
+      </w:r>
+      <w:r>
+        <w:br w:type="page"/>
+      </w:r>
+    </w:p>
+    <w:p>
+      <w:pPr>
         <w:pStyle w:val="Heading2"/>
         <w:rPr>
           <w:lang w:val="sk-SK"/>
@@ -1950,6 +2266,17 @@
       <w:pPr>
         <w:pStyle w:val="Normal1"/>
         <w:rPr>
+          <w:lang w:val="sk-SK"/>
+        </w:rPr>
+      </w:pPr>
+      <w:r>
+        <w:rPr/>
+      </w:r>
+    </w:p>
+    <w:p>
+      <w:pPr>
+        <w:pStyle w:val="Normal1"/>
+        <w:rPr>
           <w:lang w:val="sk-SK" w:eastAsia="zxx" w:bidi="zxx"/>
         </w:rPr>
       </w:pPr>
@@ -1958,7 +2285,7 @@
           <w:lang w:val="sk-SK" w:eastAsia="zxx" w:bidi="zxx"/>
         </w:rPr>
         <w:drawing>
-          <wp:anchor behindDoc="0" distT="0" distB="0" distL="0" distR="0" simplePos="0" locked="0" layoutInCell="0" allowOverlap="1" relativeHeight="8">
+          <wp:anchor behindDoc="0" distT="0" distB="0" distL="0" distR="0" simplePos="0" locked="0" layoutInCell="0" allowOverlap="1" relativeHeight="15">
             <wp:simplePos x="0" y="0"/>
             <wp:positionH relativeFrom="column">
               <wp:align>center</wp:align>
@@ -1969,7 +2296,7 @@
             <wp:extent cx="5512435" cy="3272790"/>
             <wp:effectExtent l="0" t="0" r="0" b="0"/>
             <wp:wrapSquare wrapText="largest"/>
-            <wp:docPr id="8" name="Image8" descr=""/>
+            <wp:docPr id="9" name="Image8" descr=""/>
             <wp:cNvGraphicFramePr>
               <a:graphicFrameLocks xmlns:a="http://schemas.openxmlformats.org/drawingml/2006/main" noChangeAspect="1"/>
             </wp:cNvGraphicFramePr>
@@ -1977,13 +2304,13 @@
               <a:graphicData uri="http://schemas.openxmlformats.org/drawingml/2006/picture">
                 <pic:pic xmlns:pic="http://schemas.openxmlformats.org/drawingml/2006/picture">
                   <pic:nvPicPr>
-                    <pic:cNvPr id="8" name="Image8" descr=""/>
+                    <pic:cNvPr id="9" name="Image8" descr=""/>
                     <pic:cNvPicPr>
                       <a:picLocks noChangeAspect="1" noChangeArrowheads="1"/>
                     </pic:cNvPicPr>
                   </pic:nvPicPr>
                   <pic:blipFill>
-                    <a:blip r:embed="rId9"/>
+                    <a:blip r:embed="rId10"/>
                     <a:stretch>
                       <a:fillRect/>
                     </a:stretch>
@@ -2012,6 +2339,17 @@
         </w:rPr>
       </w:pPr>
       <w:r>
+        <w:rPr/>
+      </w:r>
+    </w:p>
+    <w:p>
+      <w:pPr>
+        <w:pStyle w:val="Normal1"/>
+        <w:rPr>
+          <w:lang w:val="sk-SK"/>
+        </w:rPr>
+      </w:pPr>
+      <w:r>
         <w:rPr>
           <w:b w:val="false"/>
           <w:bCs w:val="false"/>
@@ -2061,41 +2399,20 @@
         </w:rPr>
         <w:t>“ (modré tlačidlo v pravom hornom rohu). Súbor sa uloží do priečinka pre Stiahnuté súbory a následne je ho možné zobraziť.</w:t>
       </w:r>
-    </w:p>
-    <w:p>
-      <w:pPr>
-        <w:pStyle w:val="Normal1"/>
-        <w:rPr>
-          <w:lang w:val="sk-SK" w:eastAsia="zxx" w:bidi="zxx"/>
-        </w:rPr>
-      </w:pPr>
-      <w:r>
-        <w:rPr>
-          <w:lang w:val="sk-SK" w:eastAsia="zxx" w:bidi="zxx"/>
-        </w:rPr>
-      </w:r>
-    </w:p>
-    <w:p>
-      <w:pPr>
-        <w:pStyle w:val="Heading1"/>
-        <w:rPr>
-          <w:lang w:val="sk-SK"/>
-        </w:rPr>
-      </w:pPr>
       <w:r>
         <w:drawing>
-          <wp:anchor behindDoc="0" distT="0" distB="0" distL="0" distR="0" simplePos="0" locked="0" layoutInCell="0" allowOverlap="1" relativeHeight="9">
+          <wp:anchor behindDoc="0" distT="0" distB="0" distL="0" distR="0" simplePos="0" locked="0" layoutInCell="0" allowOverlap="1" relativeHeight="16">
             <wp:simplePos x="0" y="0"/>
             <wp:positionH relativeFrom="column">
-              <wp:align>center</wp:align>
+              <wp:posOffset>262890</wp:posOffset>
             </wp:positionH>
             <wp:positionV relativeFrom="paragraph">
-              <wp:posOffset>635</wp:posOffset>
+              <wp:posOffset>802005</wp:posOffset>
             </wp:positionV>
             <wp:extent cx="5205730" cy="3091180"/>
             <wp:effectExtent l="0" t="0" r="0" b="0"/>
             <wp:wrapSquare wrapText="largest"/>
-            <wp:docPr id="9" name="Image9" descr=""/>
+            <wp:docPr id="10" name="Image9" descr=""/>
             <wp:cNvGraphicFramePr>
               <a:graphicFrameLocks xmlns:a="http://schemas.openxmlformats.org/drawingml/2006/main" noChangeAspect="1"/>
             </wp:cNvGraphicFramePr>
@@ -2103,13 +2420,13 @@
               <a:graphicData uri="http://schemas.openxmlformats.org/drawingml/2006/picture">
                 <pic:pic xmlns:pic="http://schemas.openxmlformats.org/drawingml/2006/picture">
                   <pic:nvPicPr>
-                    <pic:cNvPr id="9" name="Image9" descr=""/>
+                    <pic:cNvPr id="10" name="Image9" descr=""/>
                     <pic:cNvPicPr>
                       <a:picLocks noChangeAspect="1" noChangeArrowheads="1"/>
                     </pic:cNvPicPr>
                   </pic:nvPicPr>
                   <pic:blipFill>
-                    <a:blip r:embed="rId10"/>
+                    <a:blip r:embed="rId11"/>
                     <a:stretch>
                       <a:fillRect/>
                     </a:stretch>
@@ -2180,6 +2497,17 @@
     </w:p>
     <w:p>
       <w:pPr>
+        <w:pStyle w:val="Normal1"/>
+        <w:rPr>
+          <w:lang w:val="sk-SK"/>
+        </w:rPr>
+      </w:pPr>
+      <w:r>
+        <w:rPr/>
+      </w:r>
+    </w:p>
+    <w:p>
+      <w:pPr>
         <w:pStyle w:val="Heading2"/>
         <w:rPr>
           <w:lang w:val="sk-SK"/>
@@ -2203,19 +2531,32 @@
         </w:rPr>
       </w:pPr>
       <w:r>
+        <w:rPr/>
+      </w:r>
+    </w:p>
+    <w:p>
+      <w:pPr>
+        <w:pStyle w:val="Normal1"/>
+        <w:spacing w:before="0" w:after="0"/>
+        <w:rPr>
+          <w:lang w:val="sk-SK"/>
+        </w:rPr>
+      </w:pPr>
+      <w:r>
+        <w:rPr/>
         <w:drawing>
-          <wp:anchor behindDoc="0" distT="0" distB="0" distL="0" distR="0" simplePos="0" locked="0" layoutInCell="0" allowOverlap="1" relativeHeight="10">
+          <wp:anchor behindDoc="0" distT="0" distB="0" distL="0" distR="0" simplePos="0" locked="0" layoutInCell="0" allowOverlap="1" relativeHeight="17">
             <wp:simplePos x="0" y="0"/>
             <wp:positionH relativeFrom="column">
-              <wp:align>center</wp:align>
+              <wp:posOffset>325120</wp:posOffset>
             </wp:positionH>
             <wp:positionV relativeFrom="paragraph">
-              <wp:posOffset>635</wp:posOffset>
+              <wp:posOffset>-12700</wp:posOffset>
             </wp:positionV>
             <wp:extent cx="5081270" cy="3016885"/>
             <wp:effectExtent l="0" t="0" r="0" b="0"/>
             <wp:wrapTopAndBottom/>
-            <wp:docPr id="10" name="Image10" descr=""/>
+            <wp:docPr id="11" name="Image10" descr=""/>
             <wp:cNvGraphicFramePr>
               <a:graphicFrameLocks xmlns:a="http://schemas.openxmlformats.org/drawingml/2006/main" noChangeAspect="1"/>
             </wp:cNvGraphicFramePr>
@@ -2223,13 +2564,13 @@
               <a:graphicData uri="http://schemas.openxmlformats.org/drawingml/2006/picture">
                 <pic:pic xmlns:pic="http://schemas.openxmlformats.org/drawingml/2006/picture">
                   <pic:nvPicPr>
-                    <pic:cNvPr id="10" name="Image10" descr=""/>
+                    <pic:cNvPr id="11" name="Image10" descr=""/>
                     <pic:cNvPicPr>
                       <a:picLocks noChangeAspect="1" noChangeArrowheads="1"/>
                     </pic:cNvPicPr>
                   </pic:nvPicPr>
                   <pic:blipFill>
-                    <a:blip r:embed="rId11"/>
+                    <a:blip r:embed="rId12"/>
                     <a:stretch>
                       <a:fillRect/>
                     </a:stretch>
@@ -2249,6 +2590,15 @@
           </wp:anchor>
         </w:drawing>
       </w:r>
+    </w:p>
+    <w:p>
+      <w:pPr>
+        <w:pStyle w:val="Normal1"/>
+        <w:spacing w:before="0" w:after="0"/>
+        <w:rPr>
+          <w:lang w:val="sk-SK"/>
+        </w:rPr>
+      </w:pPr>
       <w:r>
         <w:rPr>
           <w:lang w:val="sk-SK"/>
@@ -2269,37 +2619,19 @@
           <w:bCs/>
           <w:lang w:val="sk-SK"/>
         </w:rPr>
-        <w:t>Zásobníky</w:t>
-      </w:r>
-    </w:p>
-    <w:p>
-      <w:pPr>
-        <w:pStyle w:val="Normal1"/>
-        <w:rPr>
-          <w:b/>
-          <w:bCs/>
-          <w:lang w:val="sk-SK"/>
-        </w:rPr>
-      </w:pPr>
-      <w:r>
-        <w:rPr>
-          <w:b/>
-          <w:bCs/>
-          <w:lang w:val="sk-SK"/>
-        </w:rPr>
         <w:drawing>
-          <wp:anchor behindDoc="0" distT="0" distB="0" distL="0" distR="0" simplePos="0" locked="0" layoutInCell="0" allowOverlap="1" relativeHeight="11">
+          <wp:anchor behindDoc="0" distT="0" distB="0" distL="0" distR="0" simplePos="0" locked="0" layoutInCell="0" allowOverlap="1" relativeHeight="18">
             <wp:simplePos x="0" y="0"/>
             <wp:positionH relativeFrom="column">
-              <wp:align>center</wp:align>
+              <wp:posOffset>324485</wp:posOffset>
             </wp:positionH>
             <wp:positionV relativeFrom="paragraph">
-              <wp:posOffset>635</wp:posOffset>
+              <wp:posOffset>346075</wp:posOffset>
             </wp:positionV>
             <wp:extent cx="5182870" cy="3077210"/>
             <wp:effectExtent l="0" t="0" r="0" b="0"/>
             <wp:wrapTopAndBottom/>
-            <wp:docPr id="11" name="Image11" descr=""/>
+            <wp:docPr id="12" name="Image11" descr=""/>
             <wp:cNvGraphicFramePr>
               <a:graphicFrameLocks xmlns:a="http://schemas.openxmlformats.org/drawingml/2006/main" noChangeAspect="1"/>
             </wp:cNvGraphicFramePr>
@@ -2307,13 +2639,13 @@
               <a:graphicData uri="http://schemas.openxmlformats.org/drawingml/2006/picture">
                 <pic:pic xmlns:pic="http://schemas.openxmlformats.org/drawingml/2006/picture">
                   <pic:nvPicPr>
-                    <pic:cNvPr id="11" name="Image11" descr=""/>
+                    <pic:cNvPr id="12" name="Image11" descr=""/>
                     <pic:cNvPicPr>
                       <a:picLocks noChangeAspect="1" noChangeArrowheads="1"/>
                     </pic:cNvPicPr>
                   </pic:nvPicPr>
                   <pic:blipFill>
-                    <a:blip r:embed="rId12"/>
+                    <a:blip r:embed="rId13"/>
                     <a:stretch>
                       <a:fillRect/>
                     </a:stretch>
@@ -2333,6 +2665,25 @@
           </wp:anchor>
         </w:drawing>
       </w:r>
+      <w:r>
+        <w:rPr>
+          <w:b/>
+          <w:bCs/>
+          <w:lang w:val="sk-SK"/>
+        </w:rPr>
+        <w:t>Zásobníky</w:t>
+      </w:r>
+    </w:p>
+    <w:p>
+      <w:pPr>
+        <w:pStyle w:val="Normal1"/>
+        <w:rPr>
+          <w:lang w:val="sk-SK"/>
+        </w:rPr>
+      </w:pPr>
+      <w:r>
+        <w:rPr/>
+      </w:r>
     </w:p>
     <w:p>
       <w:pPr>
@@ -2347,47 +2698,49 @@
           <w:bCs w:val="false"/>
           <w:lang w:val="sk-SK"/>
         </w:rPr>
-        <w:t xml:space="preserve">Názov zásobníka je takisto potrebné mať vyplnené pri pridávaní a úprave. Zároveň si môžeme </w:t>
-      </w:r>
+        <w:t>Názov zásobníka je takisto potrebné mať vyplnené pri pridávaní a úprave. Zároveň si môžeme zvoliť, či sa bude používať pri ceste do váhy (odkiaľ materiál prišiel) alebo pri ceste z váhy (kam materiál odchádza) alebo aj aj. Pri nezvolení ani jedného ho neuvidíme ako možnosť pri štarte navažovania. Skratka materiálu je len informatívna.</w:t>
+      </w:r>
+    </w:p>
+    <w:p>
+      <w:pPr>
+        <w:pStyle w:val="Heading2"/>
+        <w:rPr>
+          <w:lang w:val="sk-SK"/>
+        </w:rPr>
+      </w:pPr>
+      <w:r>
+        <w:rPr>
+          <w:b/>
+          <w:bCs/>
+          <w:lang w:val="sk-SK"/>
+        </w:rPr>
+        <w:t>Užívatelia</w:t>
+      </w:r>
+    </w:p>
+    <w:p>
+      <w:pPr>
+        <w:pStyle w:val="Normal1"/>
+        <w:rPr>
+          <w:lang w:val="sk-SK"/>
+        </w:rPr>
+      </w:pPr>
       <w:r>
         <w:rPr>
           <w:b w:val="false"/>
           <w:bCs w:val="false"/>
           <w:lang w:val="sk-SK"/>
         </w:rPr>
-        <w:t>z</w:t>
-      </w:r>
-      <w:r>
+        <w:t>Majú povinne pridelené užívateľské meno a heslo. Užívateľ Admin sa nedá zmazať, ani sa mu nedajú zmeniť práva. Je ale možné pridať nových alebo upraviť užívateľov, s tým že im vieme admin práva prideliť. Heslo užívateľa si vieme zobraziť pri úprave.</w:t>
+      </w:r>
+    </w:p>
+    <w:p>
+      <w:pPr>
+        <w:pStyle w:val="Normal1"/>
         <w:rPr>
           <w:b w:val="false"/>
           <w:bCs w:val="false"/>
           <w:lang w:val="sk-SK"/>
         </w:rPr>
-        <w:t>voliť, či sa bude používať pri ceste do váhy (odkiaľ materiál prišiel) alebo pri ceste z váhy (kam materiál odchádza) alebo aj aj. Pri nezvolení ani jedného ho neuvidíme ako možnosť pri štarte navažovania. Skratka materiálu je len informatívna.</w:t>
-      </w:r>
-    </w:p>
-    <w:p>
-      <w:pPr>
-        <w:pStyle w:val="Heading2"/>
-        <w:rPr>
-          <w:lang w:val="sk-SK"/>
-        </w:rPr>
-      </w:pPr>
-      <w:r>
-        <w:rPr>
-          <w:b/>
-          <w:bCs/>
-          <w:lang w:val="sk-SK"/>
-        </w:rPr>
-        <w:t>Užívatelia</w:t>
-      </w:r>
-    </w:p>
-    <w:p>
-      <w:pPr>
-        <w:pStyle w:val="Normal1"/>
-        <w:rPr>
-          <w:lang w:val="sk-SK"/>
-        </w:rPr>
       </w:pPr>
       <w:r>
         <w:rPr>
@@ -2395,7 +2748,6 @@
           <w:bCs w:val="false"/>
           <w:lang w:val="sk-SK"/>
         </w:rPr>
-        <w:t>Majú povinne pridelené užívateľské meno a heslo. Užívateľ Admin sa nedá zmazať, ani sa mu nedajú zmeniť práva. Je ale možné pridať nových alebo upraviť užívateľov, s tým že im vieme admin práva prideliť. Heslo užívateľa si vieme zobraziť pri úprave.</w:t>
       </w:r>
     </w:p>
     <w:p>
@@ -2413,25 +2765,8 @@
           <w:bCs w:val="false"/>
           <w:lang w:val="sk-SK"/>
         </w:rPr>
-      </w:r>
-    </w:p>
-    <w:p>
-      <w:pPr>
-        <w:pStyle w:val="Normal1"/>
-        <w:rPr>
-          <w:b w:val="false"/>
-          <w:bCs w:val="false"/>
-          <w:lang w:val="sk-SK"/>
-        </w:rPr>
-      </w:pPr>
-      <w:r>
-        <w:rPr>
-          <w:b w:val="false"/>
-          <w:bCs w:val="false"/>
-          <w:lang w:val="sk-SK"/>
-        </w:rPr>
         <w:drawing>
-          <wp:anchor behindDoc="0" distT="0" distB="0" distL="0" distR="0" simplePos="0" locked="0" layoutInCell="0" allowOverlap="1" relativeHeight="12">
+          <wp:anchor behindDoc="0" distT="0" distB="0" distL="0" distR="0" simplePos="0" locked="0" layoutInCell="0" allowOverlap="1" relativeHeight="19">
             <wp:simplePos x="0" y="0"/>
             <wp:positionH relativeFrom="column">
               <wp:align>center</wp:align>
@@ -2442,7 +2777,7 @@
             <wp:extent cx="5187315" cy="3079750"/>
             <wp:effectExtent l="0" t="0" r="0" b="0"/>
             <wp:wrapSquare wrapText="largest"/>
-            <wp:docPr id="12" name="Image12" descr=""/>
+            <wp:docPr id="13" name="Image12" descr=""/>
             <wp:cNvGraphicFramePr>
               <a:graphicFrameLocks xmlns:a="http://schemas.openxmlformats.org/drawingml/2006/main" noChangeAspect="1"/>
             </wp:cNvGraphicFramePr>
@@ -2450,13 +2785,13 @@
               <a:graphicData uri="http://schemas.openxmlformats.org/drawingml/2006/picture">
                 <pic:pic xmlns:pic="http://schemas.openxmlformats.org/drawingml/2006/picture">
                   <pic:nvPicPr>
-                    <pic:cNvPr id="12" name="Image12" descr=""/>
+                    <pic:cNvPr id="13" name="Image12" descr=""/>
                     <pic:cNvPicPr>
                       <a:picLocks noChangeAspect="1" noChangeArrowheads="1"/>
                     </pic:cNvPicPr>
                   </pic:nvPicPr>
                   <pic:blipFill>
-                    <a:blip r:embed="rId13"/>
+                    <a:blip r:embed="rId14"/>
                     <a:stretch>
                       <a:fillRect/>
                     </a:stretch>
@@ -2616,23 +2951,7 @@
           <w:bCs w:val="false"/>
           <w:lang w:val="sk-SK" w:eastAsia="zxx" w:bidi="zxx"/>
         </w:rPr>
-        <w:t>Predinštalov</w:t>
-      </w:r>
-      <w:r>
-        <w:rPr>
-          <w:b w:val="false"/>
-          <w:bCs w:val="false"/>
-          <w:lang w:val="sk-SK" w:eastAsia="zxx" w:bidi="zxx"/>
-        </w:rPr>
-        <w:t>an</w:t>
-      </w:r>
-      <w:r>
-        <w:rPr>
-          <w:b w:val="false"/>
-          <w:bCs w:val="false"/>
-          <w:lang w:val="sk-SK" w:eastAsia="zxx" w:bidi="zxx"/>
-        </w:rPr>
-        <w:t>ý program je naviazaný na konkrétny PC – nie je možné ho presunúť a začať používať na inom PC, pretože nebude fungovať.</w:t>
+        <w:t>Predinštalovaný program je naviazaný na konkrétny PC – nie je možné ho presunúť a začať používať na inom PC, pretože nebude fungovať.</w:t>
       </w:r>
     </w:p>
     <w:p>
@@ -2677,12 +2996,12 @@
       </w:r>
     </w:p>
     <w:sectPr>
-      <w:headerReference w:type="even" r:id="rId14"/>
-      <w:headerReference w:type="default" r:id="rId15"/>
-      <w:headerReference w:type="first" r:id="rId16"/>
-      <w:footerReference w:type="even" r:id="rId17"/>
-      <w:footerReference w:type="default" r:id="rId18"/>
-      <w:footerReference w:type="first" r:id="rId19"/>
+      <w:headerReference w:type="even" r:id="rId15"/>
+      <w:headerReference w:type="default" r:id="rId16"/>
+      <w:headerReference w:type="first" r:id="rId17"/>
+      <w:footerReference w:type="even" r:id="rId18"/>
+      <w:footerReference w:type="default" r:id="rId19"/>
+      <w:footerReference w:type="first" r:id="rId20"/>
       <w:type w:val="nextPage"/>
       <w:pgSz w:w="11906" w:h="16838"/>
       <w:pgMar w:left="1440" w:right="1440" w:gutter="0" w:header="720" w:top="1440" w:footer="720" w:bottom="1440"/>
@@ -2732,7 +3051,7 @@
     </w:r>
     <w:r>
       <w:rPr/>
-      <w:t>9</w:t>
+      <w:t>10</w:t>
     </w:r>
     <w:r>
       <w:rPr/>
@@ -2781,7 +3100,7 @@
     <w:r>
       <w:rPr/>
       <w:drawing>
-        <wp:anchor behindDoc="1" distT="0" distB="0" distL="0" distR="0" simplePos="0" locked="0" layoutInCell="0" allowOverlap="1" relativeHeight="21">
+        <wp:anchor behindDoc="1" distT="0" distB="0" distL="0" distR="0" simplePos="0" locked="0" layoutInCell="0" allowOverlap="1" relativeHeight="10">
           <wp:simplePos x="0" y="0"/>
           <wp:positionH relativeFrom="column">
             <wp:align>center</wp:align>
@@ -2792,7 +3111,7 @@
           <wp:extent cx="739140" cy="241935"/>
           <wp:effectExtent l="0" t="0" r="0" b="0"/>
           <wp:wrapSquare wrapText="right"/>
-          <wp:docPr id="13" name="Image13" descr=""/>
+          <wp:docPr id="14" name="Image13" descr=""/>
           <wp:cNvGraphicFramePr>
             <a:graphicFrameLocks xmlns:a="http://schemas.openxmlformats.org/drawingml/2006/main" noChangeAspect="1"/>
           </wp:cNvGraphicFramePr>
@@ -2800,7 +3119,7 @@
             <a:graphicData uri="http://schemas.openxmlformats.org/drawingml/2006/picture">
               <pic:pic xmlns:pic="http://schemas.openxmlformats.org/drawingml/2006/picture">
                 <pic:nvPicPr>
-                  <pic:cNvPr id="13" name="Image13" descr=""/>
+                  <pic:cNvPr id="14" name="Image13" descr=""/>
                   <pic:cNvPicPr>
                     <a:picLocks noChangeAspect="1" noChangeArrowheads="1"/>
                   </pic:cNvPicPr>

</xml_diff>